<commit_message>
Update Smoke history mapping for cohort B.
</commit_message>
<xml_diff>
--- a/reports/Cohort_B/Harmonisation-Template-for-Cohort-B.docx
+++ b/reports/Cohort_B/Harmonisation-Template-for-Cohort-B.docx
@@ -3166,7 +3166,7 @@
               <w:jc w:val="left"/>
             </w:pPr>
             <w:r>
-              <w:t xml:space="preserve">2025-05-20</w:t>
+              <w:t xml:space="preserve">2025-05-29</w:t>
             </w:r>
           </w:p>
         </w:tc>
@@ -8921,7 +8921,7 @@
               <w:jc w:val="left"/>
             </w:pPr>
             <w:r>
-              <w:t xml:space="preserve">0</w:t>
+              <w:t xml:space="preserve">1</w:t>
             </w:r>
           </w:p>
         </w:tc>
@@ -8947,7 +8947,7 @@
               <w:jc w:val="left"/>
             </w:pPr>
             <w:r>
-              <w:t xml:space="preserve">1</w:t>
+              <w:t xml:space="preserve">0</w:t>
             </w:r>
           </w:p>
         </w:tc>

</xml_diff>

<commit_message>
Update smoking history mapping.
</commit_message>
<xml_diff>
--- a/reports/Cohort_B/Harmonisation-Template-for-Cohort-B.docx
+++ b/reports/Cohort_B/Harmonisation-Template-for-Cohort-B.docx
@@ -3166,7 +3166,7 @@
               <w:jc w:val="left"/>
             </w:pPr>
             <w:r>
-              <w:t xml:space="preserve">2025-05-29</w:t>
+              <w:t xml:space="preserve">2025-05-30</w:t>
             </w:r>
           </w:p>
         </w:tc>
@@ -8816,6 +8816,32 @@
           </w:p>
         </w:tc>
       </w:tr>
+      <w:tr>
+        <w:tc>
+          <w:tcPr/>
+          <w:p>
+            <w:pPr>
+              <w:pStyle w:val="Compact"/>
+              <w:jc w:val="left"/>
+            </w:pPr>
+            <w:r>
+              <w:t xml:space="preserve">NA</w:t>
+            </w:r>
+          </w:p>
+        </w:tc>
+        <w:tc>
+          <w:tcPr/>
+          <w:p>
+            <w:pPr>
+              <w:pStyle w:val="Compact"/>
+              <w:jc w:val="left"/>
+            </w:pPr>
+            <w:r>
+              <w:t xml:space="preserve">-1</w:t>
+            </w:r>
+          </w:p>
+        </w:tc>
+      </w:tr>
     </w:tbl>
     <w:p>
       <w:pPr>
@@ -8948,6 +8974,32 @@
             </w:pPr>
             <w:r>
               <w:t xml:space="preserve">0</w:t>
+            </w:r>
+          </w:p>
+        </w:tc>
+      </w:tr>
+      <w:tr>
+        <w:tc>
+          <w:tcPr/>
+          <w:p>
+            <w:pPr>
+              <w:pStyle w:val="Compact"/>
+              <w:jc w:val="left"/>
+            </w:pPr>
+            <w:r>
+              <w:t xml:space="preserve">NA</w:t>
+            </w:r>
+          </w:p>
+        </w:tc>
+        <w:tc>
+          <w:tcPr/>
+          <w:p>
+            <w:pPr>
+              <w:pStyle w:val="Compact"/>
+              <w:jc w:val="left"/>
+            </w:pPr>
+            <w:r>
+              <w:t xml:space="preserve">-1</w:t>
             </w:r>
           </w:p>
         </w:tc>

</xml_diff>